<commit_message>
Modificación del control de cambios
</commit_message>
<xml_diff>
--- a/Artefactos para el control de cambios_Equipo 2.docx
+++ b/Artefactos para el control de cambios_Equipo 2.docx
@@ -1295,7 +1295,13 @@
               <w:rPr>
                 <w:sz w:val="32"/>
               </w:rPr>
-              <w:t>Josafat</w:t>
+              <w:t>Elsa</w:t>
+            </w:r>
+            <w:r>
+              <w:rPr>
+                <w:sz w:val="32"/>
+              </w:rPr>
+              <w:t xml:space="preserve"> y Alberto</w:t>
             </w:r>
           </w:p>
         </w:tc>
@@ -1647,8 +1653,10 @@
               <w:rPr>
                 <w:sz w:val="32"/>
               </w:rPr>
-              <w:t>Todo el equipo</w:t>
-            </w:r>
+              <w:t>Jethran</w:t>
+            </w:r>
+            <w:bookmarkStart w:id="0" w:name="_GoBack"/>
+            <w:bookmarkEnd w:id="0"/>
           </w:p>
         </w:tc>
         <w:tc>
@@ -1719,43 +1727,49 @@
               <w:rPr>
                 <w:sz w:val="32"/>
               </w:rPr>
-              <w:t>Indefinido</w:t>
-            </w:r>
-          </w:p>
-        </w:tc>
-        <w:tc>
-          <w:tcPr>
-            <w:tcW w:w="3285" w:type="dxa"/>
-          </w:tcPr>
-          <w:p>
-            <w:pPr>
-              <w:rPr>
-                <w:sz w:val="32"/>
-              </w:rPr>
-            </w:pPr>
-            <w:r>
-              <w:rPr>
-                <w:sz w:val="32"/>
-              </w:rPr>
-              <w:t>Indefinido</w:t>
-            </w:r>
-          </w:p>
-        </w:tc>
-        <w:tc>
-          <w:tcPr>
-            <w:tcW w:w="3285" w:type="dxa"/>
-          </w:tcPr>
-          <w:p>
-            <w:pPr>
-              <w:rPr>
-                <w:sz w:val="32"/>
-              </w:rPr>
-            </w:pPr>
-            <w:r>
-              <w:rPr>
-                <w:sz w:val="32"/>
-              </w:rPr>
-              <w:t>Indefinido</w:t>
+              <w:t xml:space="preserve">Determinar la calidad esperada de cada artefacto que se va a elaborar, </w:t>
+            </w:r>
+            <w:r>
+              <w:rPr>
+                <w:sz w:val="32"/>
+              </w:rPr>
+              <w:t>definiendo los atributos de calidad específicos.</w:t>
+            </w:r>
+          </w:p>
+        </w:tc>
+        <w:tc>
+          <w:tcPr>
+            <w:tcW w:w="3285" w:type="dxa"/>
+          </w:tcPr>
+          <w:p>
+            <w:pPr>
+              <w:rPr>
+                <w:sz w:val="32"/>
+              </w:rPr>
+            </w:pPr>
+            <w:r>
+              <w:rPr>
+                <w:sz w:val="32"/>
+              </w:rPr>
+              <w:t>Adolfo</w:t>
+            </w:r>
+          </w:p>
+        </w:tc>
+        <w:tc>
+          <w:tcPr>
+            <w:tcW w:w="3285" w:type="dxa"/>
+          </w:tcPr>
+          <w:p>
+            <w:pPr>
+              <w:rPr>
+                <w:sz w:val="32"/>
+              </w:rPr>
+            </w:pPr>
+            <w:r>
+              <w:rPr>
+                <w:sz w:val="32"/>
+              </w:rPr>
+              <w:t>-Solo se deben realizar modificaciones en caso que no se logre alcanzar un atributo descrito y esta mal planteado.</w:t>
             </w:r>
           </w:p>
         </w:tc>
@@ -1796,24 +1810,32 @@
               <w:rPr>
                 <w:sz w:val="32"/>
               </w:rPr>
-              <w:t>Designar responsables para cada artefacto que pueda requerir modificaciones, controlar que solo esa persona las haga</w:t>
-            </w:r>
-          </w:p>
-        </w:tc>
-        <w:tc>
-          <w:tcPr>
-            <w:tcW w:w="3285" w:type="dxa"/>
-          </w:tcPr>
-          <w:p>
-            <w:pPr>
-              <w:rPr>
-                <w:sz w:val="32"/>
-              </w:rPr>
-            </w:pPr>
-            <w:r>
-              <w:rPr>
-                <w:sz w:val="32"/>
-              </w:rPr>
+              <w:t xml:space="preserve">Designar responsables para cada artefacto que pueda requerir modificaciones, </w:t>
+            </w:r>
+            <w:r>
+              <w:rPr>
+                <w:sz w:val="32"/>
+              </w:rPr>
+              <w:lastRenderedPageBreak/>
+              <w:t>controlar que solo esa persona las haga</w:t>
+            </w:r>
+          </w:p>
+        </w:tc>
+        <w:tc>
+          <w:tcPr>
+            <w:tcW w:w="3285" w:type="dxa"/>
+          </w:tcPr>
+          <w:p>
+            <w:pPr>
+              <w:rPr>
+                <w:sz w:val="32"/>
+              </w:rPr>
+            </w:pPr>
+            <w:r>
+              <w:rPr>
+                <w:sz w:val="32"/>
+              </w:rPr>
+              <w:lastRenderedPageBreak/>
               <w:t>Josafat</w:t>
             </w:r>
           </w:p>
@@ -1855,7 +1877,6 @@
               <w:rPr>
                 <w:sz w:val="32"/>
               </w:rPr>
-              <w:lastRenderedPageBreak/>
               <w:t>Estimación de esfuerzos (PCU)</w:t>
             </w:r>
           </w:p>
@@ -1941,8 +1962,6 @@
           <w:sz w:val="22"/>
         </w:rPr>
       </w:pPr>
-      <w:bookmarkStart w:id="0" w:name="_GoBack"/>
-      <w:bookmarkEnd w:id="0"/>
     </w:p>
     <w:sectPr>
       <w:pgSz w:w="15840" w:h="12240" w:orient="landscape"/>

</xml_diff>